<commit_message>
Remove extra files and edit proposal
</commit_message>
<xml_diff>
--- a/D1.1-group-14.docx
+++ b/D1.1-group-14.docx
@@ -1,145 +1,75 @@
 
 <file path=word/document.xml><?xml version="1.0" encoding="utf-8"?>
-<w:document xmlns:wpc="http://schemas.microsoft.com/office/word/2010/wordprocessingCanvas" xmlns:mo="http://schemas.microsoft.com/office/mac/office/2008/main" xmlns:mc="http://schemas.openxmlformats.org/markup-compatibility/2006" xmlns:mv="urn:schemas-microsoft-com:mac:vml" xmlns:o="urn:schemas-microsoft-com:office:office" xmlns:r="http://schemas.openxmlformats.org/officeDocument/2006/relationships" xmlns:m="http://schemas.openxmlformats.org/officeDocument/2006/math" xmlns:v="urn:schemas-microsoft-com:vml" xmlns:wp14="http://schemas.microsoft.com/office/word/2010/wordprocessingDrawing" xmlns:wp="http://schemas.openxmlformats.org/drawingml/2006/wordprocessingDrawing" xmlns:w10="urn:schemas-microsoft-com:office:word" xmlns:w="http://schemas.openxmlformats.org/wordprocessingml/2006/main" xmlns:w14="http://schemas.microsoft.com/office/word/2010/wordml" xmlns:wpg="http://schemas.microsoft.com/office/word/2010/wordprocessingGroup" xmlns:wpi="http://schemas.microsoft.com/office/word/2010/wordprocessingInk" xmlns:wne="http://schemas.microsoft.com/office/word/2006/wordml" xmlns:wps="http://schemas.microsoft.com/office/word/2010/wordprocessingShape" mc:Ignorable="w14 wp14">
+<w:document xmlns:ve="http://schemas.openxmlformats.org/markup-compatibility/2006" xmlns:o="urn:schemas-microsoft-com:office:office" xmlns:r="http://schemas.openxmlformats.org/officeDocument/2006/relationships" xmlns:m="http://schemas.openxmlformats.org/officeDocument/2006/math" xmlns:v="urn:schemas-microsoft-com:vml" xmlns:wp="http://schemas.openxmlformats.org/drawingml/2006/wordprocessingDrawing" xmlns:w10="urn:schemas-microsoft-com:office:word" xmlns:w="http://schemas.openxmlformats.org/wordprocessingml/2006/main" xmlns:wne="http://schemas.microsoft.com/office/word/2006/wordml">
   <w:body>
     <w:p>
       <w:pPr>
+        <w:spacing w:line="240" w:lineRule="auto"/>
         <w:jc w:val="center"/>
         <w:rPr>
-          <w:rFonts w:ascii="Times New Roman" w:hAnsi="Times New Roman" w:cs="Times New Roman"/>
-          <w:sz w:val="24"/>
-        </w:rPr>
-      </w:pPr>
-      <w:r>
-        <w:rPr>
-          <w:rFonts w:ascii="Times New Roman" w:hAnsi="Times New Roman" w:cs="Times New Roman"/>
-          <w:noProof/>
-          <w:sz w:val="24"/>
-        </w:rPr>
-        <w:drawing>
-          <wp:inline distT="0" distB="0" distL="0" distR="0" wp14:anchorId="432D3753" wp14:editId="38B04C1C">
-            <wp:extent cx="5943600" cy="503310"/>
-            <wp:effectExtent l="0" t="0" r="0" b="0"/>
-            <wp:docPr id="2" name="Picture 2" descr="http://nau.edu/uploadedImages/Administrative/University_Advancement_Sites/Marketing/Logos_and_Templates/thumbnail_NAU_horiz_281.png"/>
-            <wp:cNvGraphicFramePr>
-              <a:graphicFrameLocks xmlns:a="http://schemas.openxmlformats.org/drawingml/2006/main" noChangeAspect="1"/>
-            </wp:cNvGraphicFramePr>
-            <a:graphic xmlns:a="http://schemas.openxmlformats.org/drawingml/2006/main">
-              <a:graphicData uri="http://schemas.openxmlformats.org/drawingml/2006/picture">
-                <pic:pic xmlns:pic="http://schemas.openxmlformats.org/drawingml/2006/picture">
-                  <pic:nvPicPr>
-                    <pic:cNvPr id="0" name="Picture 3" descr="http://nau.edu/uploadedImages/Administrative/University_Advancement_Sites/Marketing/Logos_and_Templates/thumbnail_NAU_horiz_281.png"/>
-                    <pic:cNvPicPr>
-                      <a:picLocks noChangeAspect="1" noChangeArrowheads="1"/>
-                    </pic:cNvPicPr>
-                  </pic:nvPicPr>
-                  <pic:blipFill>
-                    <a:blip r:embed="rId5" cstate="print">
-                      <a:extLst>
-                        <a:ext uri="{28A0092B-C50C-407E-A947-70E740481C1C}">
-                          <a14:useLocalDpi xmlns:a14="http://schemas.microsoft.com/office/drawing/2010/main" val="0"/>
-                        </a:ext>
-                      </a:extLst>
-                    </a:blip>
-                    <a:srcRect/>
-                    <a:stretch>
-                      <a:fillRect/>
-                    </a:stretch>
-                  </pic:blipFill>
-                  <pic:spPr bwMode="auto">
-                    <a:xfrm>
-                      <a:off x="0" y="0"/>
-                      <a:ext cx="5943600" cy="503310"/>
-                    </a:xfrm>
-                    <a:prstGeom prst="rect">
-                      <a:avLst/>
-                    </a:prstGeom>
-                    <a:noFill/>
-                    <a:ln>
-                      <a:noFill/>
-                    </a:ln>
-                  </pic:spPr>
-                </pic:pic>
-              </a:graphicData>
-            </a:graphic>
-          </wp:inline>
-        </w:drawing>
-      </w:r>
-    </w:p>
-    <w:p>
-      <w:pPr>
+          <w:rFonts w:ascii="Times New Roman" w:eastAsia="Times New Roman" w:hAnsi="Times New Roman" w:cs="Times New Roman"/>
+          <w:sz w:val="24"/>
+        </w:rPr>
+      </w:pPr>
+      <w:r>
+        <w:object w:dxaOrig="8985" w:dyaOrig="760">
+          <v:rect id="rectole0000000000" o:spid="_x0000_i1025" style="width:449.25pt;height:38.25pt" o:ole="" o:preferrelative="t" stroked="f">
+            <v:imagedata r:id="rId4" o:title=""/>
+          </v:rect>
+          <o:OLEObject Type="Embed" ProgID="StaticMetafile" ShapeID="rectole0000000000" DrawAspect="Content" ObjectID="_1547999285" r:id="rId5"/>
+        </w:object>
+      </w:r>
+    </w:p>
+    <w:p>
+      <w:pPr>
+        <w:spacing w:line="240" w:lineRule="auto"/>
         <w:jc w:val="center"/>
         <w:rPr>
-          <w:rFonts w:ascii="Times New Roman" w:hAnsi="Times New Roman" w:cs="Times New Roman"/>
-          <w:sz w:val="24"/>
-        </w:rPr>
-      </w:pPr>
-      <w:r>
-        <w:rPr>
-          <w:rFonts w:ascii="Times New Roman" w:hAnsi="Times New Roman" w:cs="Times New Roman"/>
-          <w:sz w:val="24"/>
-        </w:rPr>
-        <w:t>Hayden Aupperle</w:t>
-      </w:r>
-      <w:r>
-        <w:rPr>
-          <w:rFonts w:ascii="Times New Roman" w:hAnsi="Times New Roman" w:cs="Times New Roman"/>
-          <w:sz w:val="24"/>
-        </w:rPr>
-        <w:t xml:space="preserve">, </w:t>
-      </w:r>
-      <w:r>
-        <w:rPr>
-          <w:rFonts w:ascii="Times New Roman" w:hAnsi="Times New Roman" w:cs="Times New Roman"/>
-          <w:sz w:val="24"/>
-        </w:rPr>
-        <w:t>Gage Cottrell</w:t>
-      </w:r>
-      <w:r>
-        <w:rPr>
-          <w:rFonts w:ascii="Times New Roman" w:hAnsi="Times New Roman" w:cs="Times New Roman"/>
-          <w:sz w:val="24"/>
-        </w:rPr>
-        <w:t>, Peter Huettl</w:t>
-      </w:r>
-      <w:r>
-        <w:rPr>
-          <w:rFonts w:ascii="Times New Roman" w:hAnsi="Times New Roman" w:cs="Times New Roman"/>
-          <w:sz w:val="24"/>
-        </w:rPr>
-        <w:t>, Garrison Smith</w:t>
-      </w:r>
-    </w:p>
-    <w:p>
-      <w:pPr>
+          <w:rFonts w:ascii="Times New Roman" w:eastAsia="Times New Roman" w:hAnsi="Times New Roman" w:cs="Times New Roman"/>
+          <w:sz w:val="24"/>
+        </w:rPr>
+      </w:pPr>
+      <w:r>
+        <w:rPr>
+          <w:rFonts w:ascii="Times New Roman" w:eastAsia="Times New Roman" w:hAnsi="Times New Roman" w:cs="Times New Roman"/>
+          <w:sz w:val="24"/>
+        </w:rPr>
+        <w:t>Hayden Aupperle, Gage Cottrell, Peter Huettl, Garrison Smith</w:t>
+      </w:r>
+    </w:p>
+    <w:p>
+      <w:pPr>
+        <w:spacing w:line="240" w:lineRule="auto"/>
         <w:jc w:val="center"/>
         <w:rPr>
-          <w:rFonts w:ascii="Times New Roman" w:hAnsi="Times New Roman" w:cs="Times New Roman"/>
-          <w:sz w:val="24"/>
-        </w:rPr>
-      </w:pPr>
-      <w:r>
-        <w:rPr>
-          <w:rFonts w:ascii="Times New Roman" w:hAnsi="Times New Roman" w:cs="Times New Roman"/>
-          <w:sz w:val="24"/>
-        </w:rPr>
-        <w:t>[INSERT TITLE OF PROJECT HERE]</w:t>
-      </w:r>
-    </w:p>
-    <w:p>
-      <w:pPr>
+          <w:rFonts w:ascii="Times New Roman" w:eastAsia="Times New Roman" w:hAnsi="Times New Roman" w:cs="Times New Roman"/>
+          <w:sz w:val="24"/>
+        </w:rPr>
+      </w:pPr>
+      <w:r>
+        <w:rPr>
+          <w:rFonts w:ascii="Times New Roman" w:eastAsia="Times New Roman" w:hAnsi="Times New Roman" w:cs="Times New Roman"/>
+          <w:sz w:val="24"/>
+        </w:rPr>
+        <w:t>Drop the Code</w:t>
+      </w:r>
+    </w:p>
+    <w:p>
+      <w:pPr>
+        <w:spacing w:line="240" w:lineRule="auto"/>
         <w:jc w:val="center"/>
         <w:rPr>
-          <w:rFonts w:ascii="Times New Roman" w:hAnsi="Times New Roman" w:cs="Times New Roman"/>
-          <w:sz w:val="24"/>
-        </w:rPr>
-      </w:pPr>
-      <w:hyperlink r:id="rId6" w:history="1">
+          <w:rFonts w:ascii="Times New Roman" w:eastAsia="Times New Roman" w:hAnsi="Times New Roman" w:cs="Times New Roman"/>
+          <w:sz w:val="24"/>
+        </w:rPr>
+      </w:pPr>
+      <w:hyperlink r:id="rId6">
         <w:r>
           <w:rPr>
-            <w:rStyle w:val="Hyperlink"/>
-            <w:rFonts w:ascii="Times New Roman" w:hAnsi="Times New Roman" w:cs="Times New Roman"/>
+            <w:rFonts w:ascii="Times New Roman" w:eastAsia="Times New Roman" w:hAnsi="Times New Roman" w:cs="Times New Roman"/>
+            <w:color w:val="0000FF"/>
             <w:sz w:val="24"/>
+            <w:u w:val="single"/>
           </w:rPr>
           <w:t>https://github.com/petetetete/cs386-project</w:t>
         </w:r>
@@ -147,336 +77,260 @@
     </w:p>
     <w:p>
       <w:pPr>
+        <w:spacing w:line="240" w:lineRule="auto"/>
         <w:jc w:val="center"/>
         <w:rPr>
-          <w:rFonts w:ascii="Times New Roman" w:hAnsi="Times New Roman" w:cs="Times New Roman"/>
-          <w:sz w:val="24"/>
-        </w:rPr>
-      </w:pPr>
-      <w:r>
-        <w:rPr>
-          <w:rFonts w:ascii="Times New Roman" w:hAnsi="Times New Roman" w:cs="Times New Roman"/>
-          <w:sz w:val="24"/>
-        </w:rPr>
-        <w:t>D</w:t>
-      </w:r>
-      <w:r>
-        <w:rPr>
-          <w:rFonts w:ascii="Times New Roman" w:hAnsi="Times New Roman" w:cs="Times New Roman"/>
-          <w:sz w:val="24"/>
-        </w:rPr>
-        <w:t xml:space="preserve">1.1 </w:t>
-      </w:r>
-      <w:r>
-        <w:rPr>
-          <w:rFonts w:ascii="Times New Roman" w:hAnsi="Times New Roman" w:cs="Times New Roman"/>
+          <w:rFonts w:ascii="Times New Roman" w:eastAsia="Times New Roman" w:hAnsi="Times New Roman" w:cs="Times New Roman"/>
+          <w:sz w:val="24"/>
+        </w:rPr>
+      </w:pPr>
+      <w:r>
+        <w:rPr>
+          <w:rFonts w:ascii="Times New Roman" w:eastAsia="Times New Roman" w:hAnsi="Times New Roman" w:cs="Times New Roman"/>
+          <w:sz w:val="24"/>
+        </w:rPr>
+        <w:t>D1.1 – Initial Description</w:t>
+      </w:r>
+    </w:p>
+    <w:p>
+      <w:pPr>
+        <w:spacing w:line="240" w:lineRule="auto"/>
+        <w:jc w:val="center"/>
+        <w:rPr>
+          <w:rFonts w:ascii="Times New Roman" w:eastAsia="Times New Roman" w:hAnsi="Times New Roman" w:cs="Times New Roman"/>
+          <w:sz w:val="24"/>
+        </w:rPr>
+      </w:pPr>
+      <w:r>
+        <w:rPr>
+          <w:rFonts w:ascii="Times New Roman" w:eastAsia="Times New Roman" w:hAnsi="Times New Roman" w:cs="Times New Roman"/>
+          <w:sz w:val="24"/>
+        </w:rPr>
+        <w:t>CS 386 – Software Engineering</w:t>
+      </w:r>
+    </w:p>
+    <w:p>
+      <w:pPr>
+        <w:spacing w:line="240" w:lineRule="auto"/>
+        <w:jc w:val="center"/>
+        <w:rPr>
+          <w:rFonts w:ascii="Times New Roman" w:eastAsia="Times New Roman" w:hAnsi="Times New Roman" w:cs="Times New Roman"/>
+          <w:sz w:val="24"/>
+        </w:rPr>
+      </w:pPr>
+      <w:r>
+        <w:rPr>
+          <w:rFonts w:ascii="Times New Roman" w:eastAsia="Times New Roman" w:hAnsi="Times New Roman" w:cs="Times New Roman"/>
+          <w:sz w:val="24"/>
+        </w:rPr>
+        <w:t>Spring 2017</w:t>
+      </w:r>
+    </w:p>
+    <w:p>
+      <w:pPr>
+        <w:spacing w:line="240" w:lineRule="auto"/>
+        <w:jc w:val="center"/>
+        <w:rPr>
+          <w:rFonts w:ascii="Times New Roman" w:eastAsia="Times New Roman" w:hAnsi="Times New Roman" w:cs="Times New Roman"/>
+          <w:sz w:val="24"/>
+        </w:rPr>
+      </w:pPr>
+      <w:r>
+        <w:rPr>
+          <w:rFonts w:ascii="Times New Roman" w:eastAsia="Times New Roman" w:hAnsi="Times New Roman" w:cs="Times New Roman"/>
+          <w:sz w:val="24"/>
+        </w:rPr>
+        <w:t>Marco Gerosa</w:t>
+      </w:r>
+    </w:p>
+    <w:p>
+      <w:pPr>
+        <w:rPr>
+          <w:rFonts w:ascii="Times New Roman" w:eastAsia="Times New Roman" w:hAnsi="Times New Roman" w:cs="Times New Roman"/>
+          <w:sz w:val="24"/>
+        </w:rPr>
+      </w:pPr>
+    </w:p>
+    <w:p>
+      <w:pPr>
+        <w:rPr>
+          <w:rFonts w:ascii="Times New Roman" w:eastAsia="Times New Roman" w:hAnsi="Times New Roman" w:cs="Times New Roman"/>
+          <w:b/>
+          <w:sz w:val="24"/>
+        </w:rPr>
+      </w:pPr>
+      <w:r>
+        <w:rPr>
+          <w:rFonts w:ascii="Times New Roman" w:eastAsia="Times New Roman" w:hAnsi="Times New Roman" w:cs="Times New Roman"/>
+          <w:b/>
+          <w:sz w:val="24"/>
+        </w:rPr>
+        <w:t>Proposal Description:</w:t>
+      </w:r>
+    </w:p>
+    <w:p>
+      <w:pPr>
+        <w:rPr>
+          <w:rFonts w:ascii="Times New Roman" w:eastAsia="Times New Roman" w:hAnsi="Times New Roman" w:cs="Times New Roman"/>
+          <w:sz w:val="24"/>
+        </w:rPr>
+      </w:pPr>
+      <w:r>
+        <w:rPr>
+          <w:rFonts w:ascii="Times New Roman" w:eastAsia="Times New Roman" w:hAnsi="Times New Roman" w:cs="Times New Roman"/>
+          <w:sz w:val="24"/>
+        </w:rPr>
+        <w:t xml:space="preserve">The application is meant to introduce new users to programming graphically by using a drag-and-drop style of programming. The users will be able to do various puzzle style games while using the drag-and-drop method to give them a basic understanding of how to program without actually </w:t>
+      </w:r>
+      <w:r>
+        <w:rPr>
+          <w:rFonts w:ascii="Times New Roman" w:eastAsia="Times New Roman" w:hAnsi="Times New Roman" w:cs="Times New Roman"/>
+          <w:sz w:val="24"/>
+        </w:rPr>
+        <w:t xml:space="preserve">dealing with the hassle of </w:t>
+      </w:r>
+      <w:r>
+        <w:rPr>
+          <w:rFonts w:ascii="Times New Roman" w:eastAsia="Times New Roman" w:hAnsi="Times New Roman" w:cs="Times New Roman"/>
+          <w:sz w:val="24"/>
+        </w:rPr>
+        <w:t>syntax</w:t>
+      </w:r>
+      <w:r>
+        <w:rPr>
+          <w:rFonts w:ascii="Times New Roman" w:eastAsia="Times New Roman" w:hAnsi="Times New Roman" w:cs="Times New Roman"/>
+          <w:sz w:val="24"/>
+        </w:rPr>
+        <w:t xml:space="preserve"> errors</w:t>
+      </w:r>
+      <w:r>
+        <w:rPr>
+          <w:rFonts w:ascii="Times New Roman" w:eastAsia="Times New Roman" w:hAnsi="Times New Roman" w:cs="Times New Roman"/>
+          <w:sz w:val="24"/>
+        </w:rPr>
+        <w:t>. The items the user can put into the timeline are all functions that can be a command in the puzzle and the user will use a series of commands and functions to solve the puzzle. The main reason for having the app consist of puzzle style games is because it makes programming look fun and simple while teaching the users the basic format of programming. This gives the user the tools to solve the problem in a variety of ways. This style of programming is very similar to how programming is done in Alice because it allows users to write commands by using the drag-and-drop method but with our app there is a set goal for the user from the puzzles we provide. This software would help introduce users to the kind of logical thinking needed to solve problems and can serve as a challenging refresher to experienced programmers. The goal of this application is to lessen the steep learning curve associated with learning to program while being fun for all users. A product such as this could also serve as a useful teaching tool that students will want to use.</w:t>
+      </w:r>
+    </w:p>
+    <w:p>
+      <w:pPr>
+        <w:rPr>
+          <w:rFonts w:ascii="Times New Roman" w:eastAsia="Times New Roman" w:hAnsi="Times New Roman" w:cs="Times New Roman"/>
+          <w:sz w:val="24"/>
+        </w:rPr>
+      </w:pPr>
+    </w:p>
+    <w:p>
+      <w:pPr>
+        <w:rPr>
+          <w:rFonts w:ascii="Times New Roman" w:eastAsia="Times New Roman" w:hAnsi="Times New Roman" w:cs="Times New Roman"/>
+          <w:b/>
+          <w:sz w:val="24"/>
+        </w:rPr>
+      </w:pPr>
+      <w:r>
+        <w:rPr>
+          <w:rFonts w:ascii="Times New Roman" w:eastAsia="Times New Roman" w:hAnsi="Times New Roman" w:cs="Times New Roman"/>
+          <w:b/>
+          <w:sz w:val="24"/>
+        </w:rPr>
+        <w:t>Group Participation:</w:t>
+      </w:r>
+    </w:p>
+    <w:p>
+      <w:pPr>
+        <w:rPr>
+          <w:rFonts w:ascii="Times New Roman" w:eastAsia="Times New Roman" w:hAnsi="Times New Roman" w:cs="Times New Roman"/>
+          <w:sz w:val="24"/>
+        </w:rPr>
+      </w:pPr>
+      <w:r>
+        <w:rPr>
+          <w:rFonts w:ascii="Times New Roman" w:eastAsia="Times New Roman" w:hAnsi="Times New Roman" w:cs="Times New Roman"/>
+          <w:sz w:val="24"/>
+        </w:rPr>
+        <w:t>Pe</w:t>
+      </w:r>
+      <w:r>
+        <w:rPr>
+          <w:rFonts w:ascii="Times New Roman" w:eastAsia="Times New Roman" w:hAnsi="Times New Roman" w:cs="Times New Roman"/>
+          <w:sz w:val="24"/>
+        </w:rPr>
+        <w:t>ter – Created GitHub repository, initially formatted document, and edited proposal.</w:t>
+      </w:r>
+    </w:p>
+    <w:p>
+      <w:pPr>
+        <w:rPr>
+          <w:rFonts w:ascii="Times New Roman" w:eastAsia="Times New Roman" w:hAnsi="Times New Roman" w:cs="Times New Roman"/>
+          <w:sz w:val="24"/>
+        </w:rPr>
+      </w:pPr>
+      <w:r>
+        <w:rPr>
+          <w:rFonts w:ascii="Times New Roman" w:eastAsia="Times New Roman" w:hAnsi="Times New Roman" w:cs="Times New Roman"/>
+          <w:sz w:val="24"/>
+        </w:rPr>
+        <w:t>Hayden – Wrote proposal d</w:t>
+      </w:r>
+      <w:r>
+        <w:rPr>
+          <w:rFonts w:ascii="Times New Roman" w:eastAsia="Times New Roman" w:hAnsi="Times New Roman" w:cs="Times New Roman"/>
+          <w:sz w:val="24"/>
+        </w:rPr>
+        <w:t>escription</w:t>
+      </w:r>
+      <w:r>
+        <w:rPr>
+          <w:rFonts w:ascii="Times New Roman" w:eastAsia="Times New Roman" w:hAnsi="Times New Roman" w:cs="Times New Roman"/>
+          <w:sz w:val="24"/>
+        </w:rPr>
+        <w:t>.</w:t>
+      </w:r>
+    </w:p>
+    <w:p>
+      <w:pPr>
+        <w:rPr>
+          <w:rFonts w:ascii="Times New Roman" w:eastAsia="Times New Roman" w:hAnsi="Times New Roman" w:cs="Times New Roman"/>
+          <w:sz w:val="24"/>
+        </w:rPr>
+      </w:pPr>
+      <w:r>
+        <w:rPr>
+          <w:rFonts w:ascii="Times New Roman" w:eastAsia="Times New Roman" w:hAnsi="Times New Roman" w:cs="Times New Roman"/>
+          <w:sz w:val="24"/>
+        </w:rPr>
+        <w:t xml:space="preserve">Garrison </w:t>
+      </w:r>
+      <w:r>
+        <w:rPr>
+          <w:rFonts w:ascii="Times New Roman" w:eastAsia="Times New Roman" w:hAnsi="Times New Roman" w:cs="Times New Roman"/>
           <w:sz w:val="24"/>
         </w:rPr>
         <w:t xml:space="preserve">– </w:t>
       </w:r>
       <w:r>
         <w:rPr>
-          <w:rFonts w:ascii="Times New Roman" w:hAnsi="Times New Roman" w:cs="Times New Roman"/>
-          <w:sz w:val="24"/>
-        </w:rPr>
-        <w:t>Initial Description</w:t>
-      </w:r>
-    </w:p>
-    <w:p>
-      <w:pPr>
-        <w:jc w:val="center"/>
-        <w:rPr>
-          <w:rFonts w:ascii="Times New Roman" w:hAnsi="Times New Roman" w:cs="Times New Roman"/>
-          <w:sz w:val="24"/>
-        </w:rPr>
-      </w:pPr>
-      <w:r>
-        <w:rPr>
-          <w:rFonts w:ascii="Times New Roman" w:hAnsi="Times New Roman" w:cs="Times New Roman"/>
-          <w:sz w:val="24"/>
-        </w:rPr>
-        <w:t xml:space="preserve">CS 386 </w:t>
-      </w:r>
-      <w:r>
-        <w:rPr>
-          <w:rFonts w:ascii="Times New Roman" w:hAnsi="Times New Roman" w:cs="Times New Roman"/>
-          <w:sz w:val="24"/>
-        </w:rPr>
-        <w:t>–</w:t>
-      </w:r>
-      <w:r>
-        <w:rPr>
-          <w:rFonts w:ascii="Times New Roman" w:hAnsi="Times New Roman" w:cs="Times New Roman"/>
-          <w:sz w:val="24"/>
-        </w:rPr>
-        <w:t xml:space="preserve"> </w:t>
-      </w:r>
-      <w:r>
-        <w:rPr>
-          <w:rFonts w:ascii="Times New Roman" w:hAnsi="Times New Roman" w:cs="Times New Roman"/>
-          <w:sz w:val="24"/>
-        </w:rPr>
-        <w:t>Software Engineering</w:t>
-      </w:r>
-    </w:p>
-    <w:p>
-      <w:pPr>
-        <w:jc w:val="center"/>
-        <w:rPr>
-          <w:rFonts w:ascii="Times New Roman" w:hAnsi="Times New Roman" w:cs="Times New Roman"/>
-          <w:sz w:val="24"/>
-        </w:rPr>
-      </w:pPr>
-      <w:bookmarkStart w:id="0" w:name="_GoBack"/>
-      <w:bookmarkEnd w:id="0"/>
-      <w:r>
-        <w:rPr>
-          <w:rFonts w:ascii="Times New Roman" w:hAnsi="Times New Roman" w:cs="Times New Roman"/>
-          <w:sz w:val="24"/>
-        </w:rPr>
-        <w:t>Spring 2017</w:t>
-      </w:r>
-    </w:p>
-    <w:p>
-      <w:pPr>
-        <w:jc w:val="center"/>
-        <w:rPr>
-          <w:rFonts w:ascii="Times New Roman" w:hAnsi="Times New Roman" w:cs="Times New Roman"/>
-          <w:sz w:val="24"/>
-        </w:rPr>
-      </w:pPr>
-      <w:r>
-        <w:rPr>
-          <w:rFonts w:ascii="Times New Roman" w:hAnsi="Times New Roman" w:cs="Times New Roman"/>
-          <w:sz w:val="24"/>
-        </w:rPr>
-        <w:t xml:space="preserve">Marco </w:t>
-      </w:r>
-      <w:proofErr w:type="spellStart"/>
-      <w:r>
-        <w:rPr>
-          <w:rFonts w:ascii="Times New Roman" w:hAnsi="Times New Roman" w:cs="Times New Roman"/>
-          <w:sz w:val="24"/>
-        </w:rPr>
-        <w:t>Gerosa</w:t>
-      </w:r>
-      <w:proofErr w:type="spellEnd"/>
-    </w:p>
-    <w:p>
-      <w:pPr>
-        <w:rPr>
-          <w:rFonts w:ascii="Times New Roman" w:hAnsi="Times New Roman" w:cs="Times New Roman"/>
-          <w:sz w:val="24"/>
-        </w:rPr>
-      </w:pPr>
-    </w:p>
-    <w:p>
-      <w:pPr>
-        <w:rPr>
-          <w:rFonts w:ascii="Times New Roman" w:hAnsi="Times New Roman" w:cs="Times New Roman"/>
-          <w:b/>
-          <w:sz w:val="24"/>
-        </w:rPr>
-      </w:pPr>
-      <w:r>
-        <w:rPr>
-          <w:rFonts w:ascii="Times New Roman" w:hAnsi="Times New Roman" w:cs="Times New Roman"/>
-          <w:b/>
-          <w:sz w:val="24"/>
-        </w:rPr>
-        <w:t>Proposal Description</w:t>
-      </w:r>
-      <w:r>
-        <w:rPr>
-          <w:rFonts w:ascii="Times New Roman" w:hAnsi="Times New Roman" w:cs="Times New Roman"/>
-          <w:b/>
-          <w:sz w:val="24"/>
-        </w:rPr>
-        <w:t>:</w:t>
-      </w:r>
-    </w:p>
-    <w:p>
-      <w:pPr>
-        <w:rPr>
-          <w:rFonts w:ascii="Times New Roman" w:hAnsi="Times New Roman" w:cs="Times New Roman"/>
-          <w:sz w:val="24"/>
-        </w:rPr>
-      </w:pPr>
-      <w:r>
-        <w:rPr>
-          <w:rFonts w:ascii="Times New Roman" w:hAnsi="Times New Roman" w:cs="Times New Roman"/>
-          <w:sz w:val="24"/>
-        </w:rPr>
-        <w:t>The application is meant to introduce new users to programm</w:t>
-      </w:r>
-      <w:r>
-        <w:rPr>
-          <w:rFonts w:ascii="Times New Roman" w:hAnsi="Times New Roman" w:cs="Times New Roman"/>
-          <w:sz w:val="24"/>
-        </w:rPr>
-        <w:t>ing graphically by using a drag-and-</w:t>
-      </w:r>
-      <w:r>
-        <w:rPr>
-          <w:rFonts w:ascii="Times New Roman" w:hAnsi="Times New Roman" w:cs="Times New Roman"/>
-          <w:sz w:val="24"/>
-        </w:rPr>
-        <w:t xml:space="preserve">drop style of programming. </w:t>
-      </w:r>
-      <w:r>
-        <w:rPr>
-          <w:rFonts w:ascii="Times New Roman" w:hAnsi="Times New Roman" w:cs="Times New Roman"/>
-          <w:sz w:val="24"/>
-        </w:rPr>
-        <w:t>The users will be able to do various puzzle style games while using the drag-and-drop method to give them a basic understanding of how to program without actually writing the syntax. The items the user can put into the timeline are all functions that can be a command in the puzzle</w:t>
-      </w:r>
-      <w:r>
-        <w:rPr>
-          <w:rFonts w:ascii="Times New Roman" w:hAnsi="Times New Roman" w:cs="Times New Roman"/>
-          <w:sz w:val="24"/>
-        </w:rPr>
-        <w:t xml:space="preserve"> and the user will use a series of commands and functions to solve the puzzle</w:t>
-      </w:r>
-      <w:r>
-        <w:rPr>
-          <w:rFonts w:ascii="Times New Roman" w:hAnsi="Times New Roman" w:cs="Times New Roman"/>
-          <w:sz w:val="24"/>
-        </w:rPr>
-        <w:t xml:space="preserve">. The advanced users will have the option to actually write the syntax in the game to give them extra practice or if they just feel like </w:t>
-      </w:r>
-      <w:r>
-        <w:rPr>
-          <w:rFonts w:ascii="Times New Roman" w:hAnsi="Times New Roman" w:cs="Times New Roman"/>
-          <w:sz w:val="24"/>
-        </w:rPr>
-        <w:t xml:space="preserve">playing </w:t>
-      </w:r>
-      <w:r>
-        <w:rPr>
-          <w:rFonts w:ascii="Times New Roman" w:hAnsi="Times New Roman" w:cs="Times New Roman"/>
-          <w:sz w:val="24"/>
-        </w:rPr>
-        <w:t>on the app just</w:t>
-      </w:r>
-      <w:r>
-        <w:rPr>
-          <w:rFonts w:ascii="Times New Roman" w:hAnsi="Times New Roman" w:cs="Times New Roman"/>
-          <w:sz w:val="24"/>
-        </w:rPr>
-        <w:t xml:space="preserve"> for fun. The main reason for having the app consist of puzzle style games is because it makes programming look fun and simple while teaching the users the basic format of programming and </w:t>
-      </w:r>
-      <w:r>
-        <w:rPr>
-          <w:rFonts w:ascii="Times New Roman" w:hAnsi="Times New Roman" w:cs="Times New Roman"/>
-          <w:sz w:val="24"/>
-        </w:rPr>
-        <w:t>motivating the users to start writing their own syntax to solve the puzzles</w:t>
-      </w:r>
-      <w:r>
-        <w:rPr>
-          <w:rFonts w:ascii="Times New Roman" w:hAnsi="Times New Roman" w:cs="Times New Roman"/>
-          <w:sz w:val="24"/>
-        </w:rPr>
-        <w:t xml:space="preserve">. </w:t>
-      </w:r>
-      <w:r>
-        <w:rPr>
-          <w:rFonts w:ascii="Times New Roman" w:hAnsi="Times New Roman" w:cs="Times New Roman"/>
-          <w:sz w:val="24"/>
-        </w:rPr>
-        <w:t xml:space="preserve">This style of programming is very similar to how programming is done in Alice because it allows users to write commands by using the drag-and-drop method but with our app there is a set goal for the user from the puzzles we provide. </w:t>
-      </w:r>
-    </w:p>
-    <w:p>
-      <w:pPr>
-        <w:rPr>
-          <w:rFonts w:ascii="Times New Roman" w:hAnsi="Times New Roman" w:cs="Times New Roman"/>
-          <w:b/>
-          <w:sz w:val="24"/>
-        </w:rPr>
-      </w:pPr>
-      <w:r>
-        <w:rPr>
-          <w:rFonts w:ascii="Times New Roman" w:hAnsi="Times New Roman" w:cs="Times New Roman"/>
-          <w:b/>
-          <w:sz w:val="24"/>
-        </w:rPr>
-        <w:t>Group Participation:</w:t>
-      </w:r>
-    </w:p>
-    <w:p>
-      <w:pPr>
-        <w:rPr>
-          <w:rFonts w:ascii="Times New Roman" w:hAnsi="Times New Roman" w:cs="Times New Roman"/>
-          <w:sz w:val="24"/>
-        </w:rPr>
-      </w:pPr>
-      <w:r>
-        <w:rPr>
-          <w:rFonts w:ascii="Times New Roman" w:hAnsi="Times New Roman" w:cs="Times New Roman"/>
-          <w:sz w:val="24"/>
-        </w:rPr>
-        <w:t>Peter – Created GitHub repository and initial document formatting.</w:t>
-      </w:r>
-    </w:p>
-    <w:p>
-      <w:pPr>
-        <w:rPr>
-          <w:rFonts w:ascii="Times New Roman" w:hAnsi="Times New Roman" w:cs="Times New Roman"/>
-          <w:sz w:val="24"/>
-        </w:rPr>
-      </w:pPr>
-      <w:r>
-        <w:rPr>
-          <w:rFonts w:ascii="Times New Roman" w:hAnsi="Times New Roman" w:cs="Times New Roman"/>
-          <w:sz w:val="24"/>
-        </w:rPr>
-        <w:t xml:space="preserve">Hayden </w:t>
-      </w:r>
-      <w:r>
-        <w:rPr>
-          <w:rFonts w:ascii="Times New Roman" w:hAnsi="Times New Roman" w:cs="Times New Roman"/>
-          <w:sz w:val="24"/>
-        </w:rPr>
-        <w:t>–</w:t>
-      </w:r>
-      <w:r>
-        <w:rPr>
-          <w:rFonts w:ascii="Times New Roman" w:hAnsi="Times New Roman" w:cs="Times New Roman"/>
-          <w:sz w:val="24"/>
-        </w:rPr>
-        <w:t xml:space="preserve"> Wrote Proposal Description</w:t>
-      </w:r>
-    </w:p>
-    <w:p>
-      <w:pPr>
-        <w:rPr>
-          <w:rFonts w:ascii="Times New Roman" w:hAnsi="Times New Roman" w:cs="Times New Roman"/>
-          <w:sz w:val="24"/>
-        </w:rPr>
-      </w:pPr>
-      <w:r>
-        <w:rPr>
-          <w:rFonts w:ascii="Times New Roman" w:hAnsi="Times New Roman" w:cs="Times New Roman"/>
-          <w:sz w:val="24"/>
-        </w:rPr>
-        <w:t xml:space="preserve">[INSERT </w:t>
-      </w:r>
-      <w:r>
-        <w:rPr>
-          <w:rFonts w:ascii="Times New Roman" w:hAnsi="Times New Roman" w:cs="Times New Roman"/>
-          <w:sz w:val="24"/>
-        </w:rPr>
-        <w:t>GROUP PARTICIPATION</w:t>
-      </w:r>
-      <w:r>
-        <w:rPr>
-          <w:rFonts w:ascii="Times New Roman" w:hAnsi="Times New Roman" w:cs="Times New Roman"/>
-          <w:sz w:val="24"/>
-        </w:rPr>
-        <w:t>]</w:t>
-      </w:r>
-    </w:p>
+          <w:rFonts w:ascii="Times New Roman" w:eastAsia="Times New Roman" w:hAnsi="Times New Roman" w:cs="Times New Roman"/>
+          <w:sz w:val="24"/>
+        </w:rPr>
+        <w:t>Edited p</w:t>
+      </w:r>
+      <w:r>
+        <w:rPr>
+          <w:rFonts w:ascii="Times New Roman" w:eastAsia="Times New Roman" w:hAnsi="Times New Roman" w:cs="Times New Roman"/>
+          <w:sz w:val="24"/>
+        </w:rPr>
+        <w:t>roposal and came up with title</w:t>
+      </w:r>
+      <w:r>
+        <w:rPr>
+          <w:rFonts w:ascii="Times New Roman" w:eastAsia="Times New Roman" w:hAnsi="Times New Roman" w:cs="Times New Roman"/>
+          <w:sz w:val="24"/>
+        </w:rPr>
+        <w:t>.</w:t>
+      </w:r>
+    </w:p>
+    <w:p/>
     <w:sectPr>
       <w:pgSz w:w="12240" w:h="15840"/>
       <w:pgMar w:top="1440" w:right="1440" w:bottom="1440" w:left="1440" w:header="720" w:footer="720" w:gutter="0"/>
@@ -488,7 +342,7 @@
 </file>
 
 <file path=word/styles.xml><?xml version="1.0" encoding="utf-8"?>
-<w:styles xmlns:mc="http://schemas.openxmlformats.org/markup-compatibility/2006" xmlns:r="http://schemas.openxmlformats.org/officeDocument/2006/relationships" xmlns:w="http://schemas.openxmlformats.org/wordprocessingml/2006/main" xmlns:w14="http://schemas.microsoft.com/office/word/2010/wordml" mc:Ignorable="w14">
+<w:styles xmlns:r="http://schemas.openxmlformats.org/officeDocument/2006/relationships" xmlns:w="http://schemas.openxmlformats.org/wordprocessingml/2006/main">
   <w:docDefaults>
     <w:rPrDefault>
       <w:rPr>
@@ -504,7 +358,7 @@
       </w:pPr>
     </w:pPrDefault>
   </w:docDefaults>
-  <w:latentStyles w:defLockedState="0" w:defUIPriority="99" w:defSemiHidden="1" w:defUnhideWhenUsed="1" w:defQFormat="0" w:count="276">
+  <w:latentStyles w:defLockedState="0" w:defUIPriority="99" w:defSemiHidden="1" w:defUnhideWhenUsed="1" w:defQFormat="0" w:count="267">
     <w:lsdException w:name="Normal" w:semiHidden="0" w:uiPriority="0" w:unhideWhenUsed="0" w:qFormat="1"/>
     <w:lsdException w:name="heading 1" w:semiHidden="0" w:uiPriority="9" w:unhideWhenUsed="0" w:qFormat="1"/>
     <w:lsdException w:name="heading 2" w:uiPriority="9" w:qFormat="1"/>
@@ -531,15 +385,6 @@
     <w:lsdException w:name="Strong" w:semiHidden="0" w:uiPriority="22" w:unhideWhenUsed="0" w:qFormat="1"/>
     <w:lsdException w:name="Emphasis" w:semiHidden="0" w:uiPriority="20" w:unhideWhenUsed="0" w:qFormat="1"/>
     <w:lsdException w:name="Table Grid" w:semiHidden="0" w:uiPriority="39" w:unhideWhenUsed="0"/>
-    <w:lsdException w:name="Note Level 1" w:semiHidden="0" w:unhideWhenUsed="0"/>
-    <w:lsdException w:name="Note Level 2" w:semiHidden="0" w:unhideWhenUsed="0"/>
-    <w:lsdException w:name="Note Level 3" w:semiHidden="0" w:unhideWhenUsed="0"/>
-    <w:lsdException w:name="Note Level 4" w:semiHidden="0" w:unhideWhenUsed="0"/>
-    <w:lsdException w:name="Note Level 5" w:semiHidden="0" w:unhideWhenUsed="0"/>
-    <w:lsdException w:name="Note Level 6" w:semiHidden="0" w:unhideWhenUsed="0"/>
-    <w:lsdException w:name="Note Level 7" w:semiHidden="0" w:unhideWhenUsed="0"/>
-    <w:lsdException w:name="Note Level 8" w:semiHidden="0" w:unhideWhenUsed="0"/>
-    <w:lsdException w:name="Note Level 9" w:semiHidden="0" w:unhideWhenUsed="0"/>
     <w:lsdException w:name="Placeholder Text" w:unhideWhenUsed="0"/>
     <w:lsdException w:name="No Spacing" w:semiHidden="0" w:uiPriority="1" w:unhideWhenUsed="0" w:qFormat="1"/>
     <w:lsdException w:name="Light Shading" w:semiHidden="0" w:uiPriority="60" w:unhideWhenUsed="0"/>
@@ -655,6 +500,7 @@
   <w:style w:type="paragraph" w:default="1" w:styleId="Normal">
     <w:name w:val="Normal"/>
     <w:qFormat/>
+    <w:rsid w:val="00B2172B"/>
   </w:style>
   <w:style w:type="character" w:default="1" w:styleId="DefaultParagraphFont">
     <w:name w:val="Default Paragraph Font"/>
@@ -667,6 +513,7 @@
     <w:uiPriority w:val="99"/>
     <w:semiHidden/>
     <w:unhideWhenUsed/>
+    <w:qFormat/>
     <w:tblPr>
       <w:tblInd w:w="0" w:type="dxa"/>
       <w:tblCellMar>
@@ -1254,7 +1101,7 @@
   <a:extraClrSchemeLst/>
   <a:extLst>
     <a:ext uri="{05A4C25C-085E-4340-85A3-A5531E510DB2}">
-      <thm15:themeFamily xmlns:thm15="http://schemas.microsoft.com/office/thememl/2012/main" xmlns="" name="Office Theme" id="{62F939B6-93AF-4DB8-9C6B-D6C7DFDC589F}" vid="{4A3C46E8-61CC-4603-A589-7422A47A8E4A}"/>
+      <thm15:themeFamily xmlns="" xmlns:thm15="http://schemas.microsoft.com/office/thememl/2012/main" name="Office Theme" id="{62F939B6-93AF-4DB8-9C6B-D6C7DFDC589F}" vid="{4A3C46E8-61CC-4603-A589-7422A47A8E4A}"/>
     </a:ext>
   </a:extLst>
 </a:theme>

</xml_diff>